<commit_message>
Tweaked error in example in C4
</commit_message>
<xml_diff>
--- a/Course_Notes/Chapter_04-Best_Responses.docx
+++ b/Course_Notes/Chapter_04-Best_Responses.docx
@@ -2368,7 +2368,7 @@
                     </m:r>
                     <m:r>
                       <m:rPr/>
-                      <m:t>2</m:t>
+                      <m:t>3</m:t>
                     </m:r>
                     <m:r>
                       <m:rPr/>
@@ -3011,10 +3011,20 @@
             <m:rPr/>
             <m:t>(</m:t>
           </m:r>
-          <m:r>
-            <m:rPr/>
-            <m:t>σ</m:t>
-          </m:r>
+          <m:sSub>
+            <m:e>
+              <m:r>
+                <m:rPr/>
+                <m:t>σ</m:t>
+              </m:r>
+            </m:e>
+            <m:sub>
+              <m:r>
+                <m:rPr/>
+                <m:t>1</m:t>
+              </m:r>
+            </m:sub>
+          </m:sSub>
           <m:r>
             <m:rPr/>
             <m:t>,</m:t>
@@ -3051,7 +3061,7 @@
           </m:r>
           <m:r>
             <m:rPr/>
-            <m:t>3</m:t>
+            <m:t>2</m:t>
           </m:r>
           <m:r>
             <m:rPr/>
@@ -3087,10 +3097,20 @@
             <m:rPr/>
             <m:t>(</m:t>
           </m:r>
-          <m:r>
-            <m:rPr/>
-            <m:t>σ</m:t>
-          </m:r>
+          <m:sSub>
+            <m:e>
+              <m:r>
+                <m:rPr/>
+                <m:t>σ</m:t>
+              </m:r>
+            </m:e>
+            <m:sub>
+              <m:r>
+                <m:rPr/>
+                <m:t>1</m:t>
+              </m:r>
+            </m:sub>
+          </m:sSub>
           <m:r>
             <m:rPr/>
             <m:t>,</m:t>
@@ -3159,10 +3179,20 @@
             <m:rPr/>
             <m:t>(</m:t>
           </m:r>
-          <m:r>
-            <m:rPr/>
-            <m:t>σ</m:t>
-          </m:r>
+          <m:sSub>
+            <m:e>
+              <m:r>
+                <m:rPr/>
+                <m:t>σ</m:t>
+              </m:r>
+            </m:e>
+            <m:sub>
+              <m:r>
+                <m:rPr/>
+                <m:t>1</m:t>
+              </m:r>
+            </m:sub>
+          </m:sSub>
           <m:r>
             <m:rPr/>
             <m:t>,</m:t>
@@ -4558,10 +4588,8 @@
       <w:pPr>
         <w:pStyle w:val="ImageCaption"/>
       </w:pPr>
-    </w:p>
-    <w:p>
-      <w:r>
-        <w:t xml:space="preserve">We see that</w:t>
+      <w:r>
+        <w:t xml:space="preserve">Upper bounds on</w:t>
       </w:r>
       <w:r>
         <w:t xml:space="preserve"> </w:t>
@@ -4571,7 +4599,7 @@
           <m:e>
             <m:r>
               <m:rPr/>
-              <m:t>r</m:t>
+              <m:t>u</m:t>
             </m:r>
           </m:e>
           <m:sub>
@@ -4582,11 +4610,10 @@
           </m:sub>
         </m:sSub>
       </m:oMath>
-      <w:r>
-        <w:t xml:space="preserve"> </w:t>
-      </w:r>
-      <w:r>
-        <w:t xml:space="preserve">and</w:t>
+    </w:p>
+    <w:p>
+      <w:r>
+        <w:t xml:space="preserve">We see that</w:t>
       </w:r>
       <w:r>
         <w:t xml:space="preserve"> </w:t>
@@ -4602,7 +4629,7 @@
           <m:sub>
             <m:r>
               <m:rPr/>
-              <m:t>2</m:t>
+              <m:t>1</m:t>
             </m:r>
           </m:sub>
         </m:sSub>
@@ -4611,7 +4638,75 @@
         <w:t xml:space="preserve"> </w:t>
       </w:r>
       <w:r>
-        <w:t xml:space="preserve">are best responses for player 1:</w:t>
+        <w:t xml:space="preserve">and</w:t>
+      </w:r>
+      <w:r>
+        <w:t xml:space="preserve"> </w:t>
+      </w:r>
+      <m:oMath>
+        <m:sSub>
+          <m:e>
+            <m:r>
+              <m:rPr/>
+              <m:t>r</m:t>
+            </m:r>
+          </m:e>
+          <m:sub>
+            <m:r>
+              <m:rPr/>
+              <m:t>2</m:t>
+            </m:r>
+          </m:sub>
+        </m:sSub>
+      </m:oMath>
+      <w:r>
+        <w:t xml:space="preserve"> </w:t>
+      </w:r>
+      <w:r>
+        <w:t xml:space="preserve">are best responses for player 1 (however</w:t>
+      </w:r>
+      <w:r>
+        <w:t xml:space="preserve"> </w:t>
+      </w:r>
+      <m:oMath>
+        <m:sSub>
+          <m:e>
+            <m:r>
+              <m:rPr/>
+              <m:t>r</m:t>
+            </m:r>
+          </m:e>
+          <m:sub>
+            <m:r>
+              <m:rPr/>
+              <m:t>3</m:t>
+            </m:r>
+          </m:sub>
+        </m:sSub>
+      </m:oMath>
+      <w:r>
+        <w:t xml:space="preserve"> </w:t>
+      </w:r>
+      <w:r>
+        <w:t xml:space="preserve">cannot be as for any value of</w:t>
+      </w:r>
+      <w:r>
+        <w:t xml:space="preserve"> </w:t>
+      </w:r>
+      <m:oMath>
+        <m:r>
+          <m:rPr/>
+          <m:t>y</m:t>
+        </m:r>
+      </m:oMath>
+      <w:r>
+        <w:t xml:space="preserve"> </w:t>
+      </w:r>
+      <w:r>
+        <w:t xml:space="preserve">the corresponding curves would be below the curves shown</w:t>
+      </w:r>
+      <w:r>
+        <w:t xml:space="preserve">):</w:t>
       </w:r>
     </w:p>
     <w:p>

</xml_diff>

<commit_message>
typo found by amy
</commit_message>
<xml_diff>
--- a/Course_Notes/Chapter_04-Best_Responses.docx
+++ b/Course_Notes/Chapter_04-Best_Responses.docx
@@ -3673,93 +3673,93 @@
             <m:sub>
               <m:r>
                 <m:rPr/>
+                <m:t>1</m:t>
+              </m:r>
+            </m:sub>
+          </m:sSub>
+          <m:r>
+            <m:rPr/>
+            <m:t>(</m:t>
+          </m:r>
+          <m:sSub>
+            <m:e>
+              <m:r>
+                <m:rPr/>
+                <m:t>r</m:t>
+              </m:r>
+            </m:e>
+            <m:sub>
+              <m:r>
+                <m:rPr/>
+                <m:t>1</m:t>
+              </m:r>
+            </m:sub>
+          </m:sSub>
+          <m:r>
+            <m:rPr/>
+            <m:t>,</m:t>
+          </m:r>
+          <m:sSub>
+            <m:e>
+              <m:r>
+                <m:rPr/>
+                <m:t>s</m:t>
+              </m:r>
+            </m:e>
+            <m:sub>
+              <m:r>
+                <m:rPr/>
                 <m:t>2</m:t>
               </m:r>
             </m:sub>
           </m:sSub>
           <m:r>
             <m:rPr/>
+            <m:t>)</m:t>
+          </m:r>
+          <m:r>
+            <m:rPr/>
+            <m:t>+</m:t>
+          </m:r>
+          <m:r>
+            <m:rPr/>
             <m:t>(</m:t>
           </m:r>
-          <m:sSub>
-            <m:e>
-              <m:r>
-                <m:rPr/>
-                <m:t>r</m:t>
+          <m:r>
+            <m:rPr/>
+            <m:t>1</m:t>
+          </m:r>
+          <m:r>
+            <m:rPr/>
+            <m:t>−</m:t>
+          </m:r>
+          <m:r>
+            <m:rPr/>
+            <m:t>x</m:t>
+          </m:r>
+          <m:r>
+            <m:rPr/>
+            <m:t>−</m:t>
+          </m:r>
+          <m:r>
+            <m:rPr/>
+            <m:t>y</m:t>
+          </m:r>
+          <m:r>
+            <m:rPr/>
+            <m:t>)</m:t>
+          </m:r>
+          <m:sSub>
+            <m:e>
+              <m:r>
+                <m:rPr/>
+                <m:t>u</m:t>
               </m:r>
             </m:e>
             <m:sub>
               <m:r>
                 <m:rPr/>
                 <m:t>1</m:t>
-              </m:r>
-            </m:sub>
-          </m:sSub>
-          <m:r>
-            <m:rPr/>
-            <m:t>,</m:t>
-          </m:r>
-          <m:sSub>
-            <m:e>
-              <m:r>
-                <m:rPr/>
-                <m:t>s</m:t>
-              </m:r>
-            </m:e>
-            <m:sub>
-              <m:r>
-                <m:rPr/>
-                <m:t>2</m:t>
-              </m:r>
-            </m:sub>
-          </m:sSub>
-          <m:r>
-            <m:rPr/>
-            <m:t>)</m:t>
-          </m:r>
-          <m:r>
-            <m:rPr/>
-            <m:t>+</m:t>
-          </m:r>
-          <m:r>
-            <m:rPr/>
-            <m:t>(</m:t>
-          </m:r>
-          <m:r>
-            <m:rPr/>
-            <m:t>1</m:t>
-          </m:r>
-          <m:r>
-            <m:rPr/>
-            <m:t>−</m:t>
-          </m:r>
-          <m:r>
-            <m:rPr/>
-            <m:t>x</m:t>
-          </m:r>
-          <m:r>
-            <m:rPr/>
-            <m:t>−</m:t>
-          </m:r>
-          <m:r>
-            <m:rPr/>
-            <m:t>y</m:t>
-          </m:r>
-          <m:r>
-            <m:rPr/>
-            <m:t>)</m:t>
-          </m:r>
-          <m:sSub>
-            <m:e>
-              <m:r>
-                <m:rPr/>
-                <m:t>u</m:t>
-              </m:r>
-            </m:e>
-            <m:sub>
-              <m:r>
-                <m:rPr/>
-                <m:t>3</m:t>
               </m:r>
             </m:sub>
           </m:sSub>
@@ -3951,82 +3951,82 @@
             <m:sub>
               <m:r>
                 <m:rPr/>
+                <m:t>1</m:t>
+              </m:r>
+            </m:sub>
+          </m:sSub>
+          <m:r>
+            <m:rPr/>
+            <m:t>(</m:t>
+          </m:r>
+          <m:sSub>
+            <m:e>
+              <m:r>
+                <m:rPr/>
+                <m:t>r</m:t>
+              </m:r>
+            </m:e>
+            <m:sub>
+              <m:r>
+                <m:rPr/>
                 <m:t>2</m:t>
               </m:r>
             </m:sub>
           </m:sSub>
           <m:r>
             <m:rPr/>
+            <m:t>,</m:t>
+          </m:r>
+          <m:sSub>
+            <m:e>
+              <m:r>
+                <m:rPr/>
+                <m:t>s</m:t>
+              </m:r>
+            </m:e>
+            <m:sub>
+              <m:r>
+                <m:rPr/>
+                <m:t>2</m:t>
+              </m:r>
+            </m:sub>
+          </m:sSub>
+          <m:r>
+            <m:rPr/>
+            <m:t>)</m:t>
+          </m:r>
+          <m:r>
+            <m:rPr/>
+            <m:t>+</m:t>
+          </m:r>
+          <m:r>
+            <m:rPr/>
             <m:t>(</m:t>
           </m:r>
-          <m:sSub>
-            <m:e>
-              <m:r>
-                <m:rPr/>
-                <m:t>r</m:t>
-              </m:r>
-            </m:e>
-            <m:sub>
-              <m:r>
-                <m:rPr/>
-                <m:t>2</m:t>
-              </m:r>
-            </m:sub>
-          </m:sSub>
-          <m:r>
-            <m:rPr/>
-            <m:t>,</m:t>
-          </m:r>
-          <m:sSub>
-            <m:e>
-              <m:r>
-                <m:rPr/>
-                <m:t>s</m:t>
-              </m:r>
-            </m:e>
-            <m:sub>
-              <m:r>
-                <m:rPr/>
-                <m:t>2</m:t>
-              </m:r>
-            </m:sub>
-          </m:sSub>
+          <m:r>
+            <m:rPr/>
+            <m:t>1</m:t>
+          </m:r>
+          <m:r>
+            <m:rPr/>
+            <m:t>−</m:t>
+          </m:r>
+          <m:r>
+            <m:rPr/>
+            <m:t>x</m:t>
+          </m:r>
+          <m:r>
+            <m:rPr/>
+            <m:t>−</m:t>
+          </m:r>
+          <m:r>
+            <m:rPr/>
+            <m:t>y</m:t>
+          </m:r>
           <m:r>
             <m:rPr/>
             <m:t>)</m:t>
           </m:r>
-          <m:r>
-            <m:rPr/>
-            <m:t>+</m:t>
-          </m:r>
-          <m:r>
-            <m:rPr/>
-            <m:t>(</m:t>
-          </m:r>
-          <m:r>
-            <m:rPr/>
-            <m:t>1</m:t>
-          </m:r>
-          <m:r>
-            <m:rPr/>
-            <m:t>−</m:t>
-          </m:r>
-          <m:r>
-            <m:rPr/>
-            <m:t>x</m:t>
-          </m:r>
-          <m:r>
-            <m:rPr/>
-            <m:t>−</m:t>
-          </m:r>
-          <m:r>
-            <m:rPr/>
-            <m:t>y</m:t>
-          </m:r>
-          <m:r>
-            <m:rPr/>
-            <m:t>)</m:t>
-          </m:r>
           <m:sSub>
             <m:e>
               <m:r>
@@ -4037,7 +4037,7 @@
             <m:sub>
               <m:r>
                 <m:rPr/>
-                <m:t>3</m:t>
+                <m:t>1</m:t>
               </m:r>
             </m:sub>
           </m:sSub>
@@ -4275,7 +4275,7 @@
             <m:sub>
               <m:r>
                 <m:rPr/>
-                <m:t>2</m:t>
+                <m:t>1</m:t>
               </m:r>
             </m:sub>
           </m:sSub>
@@ -4503,7 +4503,7 @@
             <m:sub>
               <m:r>
                 <m:rPr/>
-                <m:t>2</m:t>
+                <m:t>1</m:t>
               </m:r>
             </m:sub>
           </m:sSub>
@@ -5134,7 +5134,7 @@
 <file path=word/numbering.xml><?xml version="1.0" encoding="utf-8"?>
 <w:numbering xmlns:w="http://schemas.openxmlformats.org/wordprocessingml/2006/main">
   <w:abstractNum w:abstractNumId="0">
-    <w:nsid w:val="a49759bd"/>
+    <w:nsid w:val="1eed5a04"/>
     <w:multiLevelType w:val="multilevel"/>
     <w:lvl w:ilvl="0">
       <w:numFmt w:val="bullet"/>
@@ -5215,7 +5215,7 @@
     </w:lvl>
   </w:abstractNum>
   <w:abstractNum w:abstractNumId="2">
-    <w:nsid w:val="384847ca"/>
+    <w:nsid w:val="7b0015f3"/>
     <w:multiLevelType w:val="multilevel"/>
     <w:lvl w:ilvl="0">
       <w:numFmt w:val="bullet"/>
@@ -5296,7 +5296,7 @@
     </w:lvl>
   </w:abstractNum>
   <w:abstractNum w:abstractNumId="3">
-    <w:nsid w:val="97c3ead2"/>
+    <w:nsid w:val="d45dd477"/>
     <w:multiLevelType w:val="multilevel"/>
     <w:lvl w:ilvl="0">
       <w:start w:val="1"/>

</xml_diff>

<commit_message>
fixing damn stupid thing in CH4
</commit_message>
<xml_diff>
--- a/Course_Notes/Chapter_04-Best_Responses.docx
+++ b/Course_Notes/Chapter_04-Best_Responses.docx
@@ -2,7 +2,7 @@
 <file path=word/document.xml><?xml version="1.0" encoding="utf-8"?>
 <w:document xmlns:w="http://schemas.openxmlformats.org/wordprocessingml/2006/main" xmlns:m="http://schemas.openxmlformats.org/officeDocument/2006/math" xmlns:r="http://schemas.openxmlformats.org/officeDocument/2006/relationships" xmlns:o="urn:schemas-microsoft-com:office:office" xmlns:v="urn:schemas-microsoft-com:vml" xmlns:w10="urn:schemas-microsoft-com:office:word" xmlns:a="http://schemas.openxmlformats.org/drawingml/2006/main" xmlns:pic="http://schemas.openxmlformats.org/drawingml/2006/picture" xmlns:wp="http://schemas.openxmlformats.org/drawingml/2006/wordprocessingDrawing">
   <w:body>
-    <w:bookmarkStart w:id="21" w:name="or-3-chapter-4---best-responses"/>
+    <w:bookmarkStart w:id="or-3-chapter-4---best-responses" w:name="or-3-chapter-4---best-responses"/>
     <w:p>
       <w:pPr>
         <w:pStyle w:val="Heading1"/>
@@ -11,8 +11,8 @@
         <w:t xml:space="preserve">OR 3: Chapter 4 - Best responses</w:t>
       </w:r>
     </w:p>
-    <w:bookmarkEnd w:id="21"/>
-    <w:bookmarkStart w:id="22" w:name="recap"/>
+    <w:bookmarkEnd w:id="or-3-chapter-4---best-responses"/>
+    <w:bookmarkStart w:id="recap" w:name="recap"/>
     <w:p>
       <w:pPr>
         <w:pStyle w:val="Heading2"/>
@@ -21,7 +21,7 @@
         <w:t xml:space="preserve">Recap</w:t>
       </w:r>
     </w:p>
-    <w:bookmarkEnd w:id="22"/>
+    <w:bookmarkEnd w:id="recap"/>
     <w:p>
       <w:r>
         <w:t xml:space="preserve">In the</w:t>
@@ -29,10 +29,10 @@
       <w:r>
         <w:t xml:space="preserve"> </w:t>
       </w:r>
-      <w:hyperlink r:id="rId23">
+      <w:hyperlink r:id="link0">
         <w:r>
           <w:rPr>
-            <w:rStyle w:val="Link"/>
+            <w:rStyle w:val="Hyperlink"/>
           </w:rPr>
           <w:t xml:space="preserve">previous lecture</w:t>
         </w:r>
@@ -71,7 +71,7 @@
         <w:t xml:space="preserve">We did discover certain games that did not have any dominated strategies.</w:t>
       </w:r>
     </w:p>
-    <w:bookmarkStart w:id="24" w:name="best-response-functions"/>
+    <w:bookmarkStart w:id="best-response-functions" w:name="best-response-functions"/>
     <w:p>
       <w:pPr>
         <w:pStyle w:val="Heading2"/>
@@ -80,8 +80,8 @@
         <w:t xml:space="preserve">Best response functions</w:t>
       </w:r>
     </w:p>
-    <w:bookmarkEnd w:id="24"/>
-    <w:bookmarkStart w:id="25" w:name="definition-of-a-best-response"/>
+    <w:bookmarkEnd w:id="best-response-functions"/>
+    <w:bookmarkStart w:id="definition-of-a-best-response" w:name="definition-of-a-best-response"/>
     <w:p>
       <w:pPr>
         <w:pStyle w:val="Heading3"/>
@@ -90,7 +90,7 @@
         <w:t xml:space="preserve">Definition of a best response</w:t>
       </w:r>
     </w:p>
-    <w:bookmarkEnd w:id="25"/>
+    <w:bookmarkEnd w:id="definition-of-a-best-response"/>
     <w:p>
       <w:r>
         <w:pict>
@@ -351,6 +351,7 @@
       </w:r>
     </w:p>
     <w:p>
+      <w:br/>
       <m:oMathPara>
         <m:oMathParaPr>
           <m:jc m:val="center"/>
@@ -594,6 +595,7 @@
           </m:d>
         </m:oMath>
       </m:oMathPara>
+      <w:br/>
     </w:p>
     <w:p>
       <w:r>
@@ -648,6 +650,7 @@
       </w:r>
     </w:p>
     <w:p>
+      <w:br/>
       <m:oMathPara>
         <m:oMathParaPr>
           <m:jc m:val="center"/>
@@ -933,6 +936,7 @@
           </m:d>
         </m:oMath>
       </m:oMathPara>
+      <w:br/>
     </w:p>
     <w:p>
       <w:r>
@@ -990,7 +994,7 @@
         <w:t xml:space="preserve">represented a pair of best responses. What can we say about the long term behaviour of this game?</w:t>
       </w:r>
     </w:p>
-    <w:bookmarkStart w:id="26" w:name="best-responses-against-mixed-strategies"/>
+    <w:bookmarkStart w:id="best-responses-against-mixed-strategies" w:name="best-responses-against-mixed-strategies"/>
     <w:p>
       <w:pPr>
         <w:pStyle w:val="Heading2"/>
@@ -999,13 +1003,14 @@
         <w:t xml:space="preserve">Best responses against mixed strategies</w:t>
       </w:r>
     </w:p>
-    <w:bookmarkEnd w:id="26"/>
+    <w:bookmarkEnd w:id="best-responses-against-mixed-strategies"/>
     <w:p>
       <w:r>
         <w:t xml:space="preserve">We can identify best responses against mixed strategies. Let us take a look at the matching pennies game:</w:t>
       </w:r>
     </w:p>
     <w:p>
+      <w:br/>
       <m:oMathPara>
         <m:oMathParaPr>
           <m:jc m:val="center"/>
@@ -1148,6 +1153,7 @@
           </m:d>
         </m:oMath>
       </m:oMathPara>
+      <w:br/>
     </w:p>
     <w:p>
       <w:r>
@@ -1212,6 +1218,7 @@
       </w:r>
     </w:p>
     <w:p>
+      <w:br/>
       <m:oMathPara>
         <m:oMathParaPr>
           <m:jc m:val="center"/>
@@ -1293,6 +1300,7 @@
           </m:r>
         </m:oMath>
       </m:oMathPara>
+      <w:br/>
     </w:p>
     <w:p>
       <w:r>
@@ -1300,6 +1308,7 @@
       </w:r>
     </w:p>
     <w:p>
+      <w:br/>
       <m:oMathPara>
         <m:oMathParaPr>
           <m:jc m:val="center"/>
@@ -1381,6 +1390,7 @@
           </m:r>
         </m:oMath>
       </m:oMathPara>
+      <w:br/>
     </w:p>
     <w:p>
       <w:r>
@@ -1399,7 +1409,7 @@
                     </pic:cNvPicPr>
                   </pic:nvPicPr>
                   <pic:blipFill>
-                    <a:blip r:embed="rId27"/>
+                    <a:blip r:embed="image1"/>
                     <a:stretch>
                       <a:fillRect/>
                     </a:stretch>
@@ -1620,6 +1630,7 @@
       </w:r>
     </w:p>
     <w:p>
+      <w:br/>
       <m:oMathPara>
         <m:oMathParaPr>
           <m:jc m:val="center"/>
@@ -1746,6 +1757,7 @@
           </m:d>
         </m:oMath>
       </m:oMathPara>
+      <w:br/>
     </w:p>
     <w:p>
       <w:r>
@@ -1810,6 +1822,7 @@
       </w:r>
     </w:p>
     <w:p>
+      <w:br/>
       <m:oMathPara>
         <m:oMathParaPr>
           <m:jc m:val="center"/>
@@ -1883,6 +1896,7 @@
           </m:r>
         </m:oMath>
       </m:oMathPara>
+      <w:br/>
     </w:p>
     <w:p>
       <w:r>
@@ -1890,6 +1904,7 @@
       </w:r>
     </w:p>
     <w:p>
+      <w:br/>
       <m:oMathPara>
         <m:oMathParaPr>
           <m:jc m:val="center"/>
@@ -1967,6 +1982,7 @@
           </m:r>
         </m:oMath>
       </m:oMathPara>
+      <w:br/>
     </w:p>
     <w:p>
       <w:r>
@@ -1985,7 +2001,7 @@
                     </pic:cNvPicPr>
                   </pic:nvPicPr>
                   <pic:blipFill>
-                    <a:blip r:embed="rId28"/>
+                    <a:blip r:embed="image2"/>
                     <a:stretch>
                       <a:fillRect/>
                     </a:stretch>
@@ -2200,7 +2216,7 @@
         <w:t xml:space="preserve">then player 1 is indifferent.</w:t>
       </w:r>
     </w:p>
-    <w:bookmarkStart w:id="29" w:name="connection-between-best-responses-and-dominance"/>
+    <w:bookmarkStart w:id="connection-between-best-responses-and-dominance" w:name="connection-between-best-responses-and-dominance"/>
     <w:p>
       <w:pPr>
         <w:pStyle w:val="Heading2"/>
@@ -2209,8 +2225,8 @@
         <w:t xml:space="preserve">Connection between best responses and dominance</w:t>
       </w:r>
     </w:p>
-    <w:bookmarkEnd w:id="29"/>
-    <w:bookmarkStart w:id="30" w:name="definition-of-the-undominated-strategy-set"/>
+    <w:bookmarkEnd w:id="connection-between-best-responses-and-dominance"/>
+    <w:bookmarkStart w:id="definition-of-the-undominated-strategy-set" w:name="definition-of-the-undominated-strategy-set"/>
     <w:p>
       <w:pPr>
         <w:pStyle w:val="Heading3"/>
@@ -2219,7 +2235,7 @@
         <w:t xml:space="preserve">Definition of the undominated strategy set</w:t>
       </w:r>
     </w:p>
-    <w:bookmarkEnd w:id="30"/>
+    <w:bookmarkEnd w:id="definition-of-the-undominated-strategy-set"/>
     <w:p>
       <w:r>
         <w:pict>
@@ -2274,6 +2290,7 @@
       </w:r>
     </w:p>
     <w:p>
+      <w:br/>
       <m:oMathPara>
         <m:oMathParaPr>
           <m:jc m:val="center"/>
@@ -2351,6 +2368,7 @@
           </m:r>
         </m:oMath>
       </m:oMathPara>
+      <w:br/>
     </w:p>
     <w:p>
       <w:r>
@@ -2365,6 +2383,7 @@
       </w:r>
     </w:p>
     <w:p>
+      <w:br/>
       <m:oMathPara>
         <m:oMathParaPr>
           <m:jc m:val="center"/>
@@ -2539,6 +2558,7 @@
           </m:d>
         </m:oMath>
       </m:oMathPara>
+      <w:br/>
     </w:p>
     <w:p>
       <w:r>
@@ -2546,6 +2566,7 @@
       </w:r>
     </w:p>
     <w:p>
+      <w:br/>
       <m:oMathPara>
         <m:oMathParaPr>
           <m:jc m:val="center"/>
@@ -2615,13 +2636,11 @@
           </m:r>
         </m:oMath>
       </m:oMathPara>
-    </w:p>
-    <w:p>
-      <w:r>
-        <w:t xml:space="preserve"> </w:t>
-      </w:r>
-    </w:p>
-    <w:p>
+      <w:br/>
+      <w:r>
+        <w:t xml:space="preserve"> </w:t>
+      </w:r>
+      <w:br/>
       <m:oMathPara>
         <m:oMathParaPr>
           <m:jc m:val="center"/>
@@ -2691,8 +2710,9 @@
           </m:r>
         </m:oMath>
       </m:oMathPara>
-    </w:p>
-    <w:bookmarkStart w:id="31" w:name="definition-of-the-best-responses-strategy-set"/>
+      <w:br/>
+    </w:p>
+    <w:bookmarkStart w:id="definition-of-the-best-responses-strategy-set" w:name="definition-of-the-best-responses-strategy-set"/>
     <w:p>
       <w:pPr>
         <w:pStyle w:val="Heading3"/>
@@ -2701,7 +2721,7 @@
         <w:t xml:space="preserve">Definition of the best responses strategy set</w:t>
       </w:r>
     </w:p>
-    <w:bookmarkEnd w:id="31"/>
+    <w:bookmarkEnd w:id="definition-of-the-best-responses-strategy-set"/>
     <w:p>
       <w:r>
         <w:pict>
@@ -2752,6 +2772,7 @@
       </w:r>
     </w:p>
     <w:p>
+      <w:br/>
       <m:oMathPara>
         <m:oMathParaPr>
           <m:jc m:val="center"/>
@@ -2877,6 +2898,7 @@
           </m:r>
         </m:oMath>
       </m:oMathPara>
+      <w:br/>
     </w:p>
     <w:p>
       <w:r>
@@ -3026,6 +3048,7 @@
       </w:r>
     </w:p>
     <w:p>
+      <w:br/>
       <m:oMathPara>
         <m:oMathParaPr>
           <m:jc m:val="center"/>
@@ -3107,13 +3130,11 @@
           </m:r>
         </m:oMath>
       </m:oMathPara>
-    </w:p>
-    <w:p>
-      <w:r>
-        <w:t xml:space="preserve"> </w:t>
-      </w:r>
-    </w:p>
-    <w:p>
+      <w:br/>
+      <w:r>
+        <w:t xml:space="preserve"> </w:t>
+      </w:r>
+      <w:br/>
       <m:oMathPara>
         <m:oMathParaPr>
           <m:jc m:val="center"/>
@@ -3191,13 +3212,11 @@
           </m:r>
         </m:oMath>
       </m:oMathPara>
-    </w:p>
-    <w:p>
-      <w:r>
-        <w:t xml:space="preserve"> </w:t>
-      </w:r>
-    </w:p>
-    <w:p>
+      <w:br/>
+      <w:r>
+        <w:t xml:space="preserve"> </w:t>
+      </w:r>
+      <w:br/>
       <m:oMathPara>
         <m:oMathParaPr>
           <m:jc m:val="center"/>
@@ -3279,6 +3298,7 @@
           </m:r>
         </m:oMath>
       </m:oMathPara>
+      <w:br/>
     </w:p>
     <w:p/>
     <w:p>
@@ -3298,7 +3318,7 @@
                     </pic:cNvPicPr>
                   </pic:nvPicPr>
                   <pic:blipFill>
-                    <a:blip r:embed="rId32"/>
+                    <a:blip r:embed="image3"/>
                     <a:stretch>
                       <a:fillRect/>
                     </a:stretch>
@@ -3367,6 +3387,7 @@
       </w:r>
     </w:p>
     <w:p>
+      <w:br/>
       <m:oMathPara>
         <m:oMathParaPr>
           <m:jc m:val="center"/>
@@ -3432,6 +3453,7 @@
           </m:r>
         </m:oMath>
       </m:oMathPara>
+      <w:br/>
     </w:p>
     <w:p>
       <w:r>
@@ -3534,6 +3556,7 @@
       </w:r>
     </w:p>
     <w:p>
+      <w:br/>
       <m:oMathPara>
         <m:oMathParaPr>
           <m:jc m:val="center"/>
@@ -3803,15 +3826,69 @@
             <m:rPr/>
             <m:t>)</m:t>
           </m:r>
+          <m:r>
+            <m:rPr/>
+            <m:t>=</m:t>
+          </m:r>
+          <m:r>
+            <m:rPr/>
+            <m:t>3</m:t>
+          </m:r>
+          <m:r>
+            <m:rPr/>
+            <m:t>x</m:t>
+          </m:r>
+          <m:r>
+            <m:rPr/>
+            <m:t>+</m:t>
+          </m:r>
+          <m:r>
+            <m:rPr/>
+            <m:t>7</m:t>
+          </m:r>
+          <m:r>
+            <m:rPr/>
+            <m:t>y</m:t>
+          </m:r>
+          <m:r>
+            <m:rPr/>
+            <m:t>+</m:t>
+          </m:r>
+          <m:r>
+            <m:rPr/>
+            <m:t>5</m:t>
+          </m:r>
+          <m:r>
+            <m:rPr/>
+            <m:t>−</m:t>
+          </m:r>
+          <m:r>
+            <m:rPr/>
+            <m:t>5</m:t>
+          </m:r>
+          <m:r>
+            <m:rPr/>
+            <m:t>y</m:t>
+          </m:r>
+          <m:r>
+            <m:rPr/>
+            <m:t>−</m:t>
+          </m:r>
+          <m:r>
+            <m:rPr/>
+            <m:t>5</m:t>
+          </m:r>
+          <m:r>
+            <m:rPr/>
+            <m:t>x</m:t>
+          </m:r>
         </m:oMath>
       </m:oMathPara>
-    </w:p>
-    <w:p>
-      <w:r>
-        <w:t xml:space="preserve"> </w:t>
-      </w:r>
-    </w:p>
-    <w:p>
+      <w:br/>
+      <w:r>
+        <w:t xml:space="preserve"> </w:t>
+      </w:r>
+      <w:br/>
       <m:oMathPara>
         <m:oMathParaPr>
           <m:jc m:val="center"/>
@@ -4081,65 +4158,68 @@
             <m:rPr/>
             <m:t>)</m:t>
           </m:r>
+          <m:r>
+            <m:rPr/>
+            <m:t>=</m:t>
+          </m:r>
+          <m:r>
+            <m:rPr/>
+            <m:t>5</m:t>
+          </m:r>
+          <m:r>
+            <m:rPr/>
+            <m:t>x</m:t>
+          </m:r>
+          <m:r>
+            <m:rPr/>
+            <m:t>+</m:t>
+          </m:r>
+          <m:r>
+            <m:rPr/>
+            <m:t>6</m:t>
+          </m:r>
+          <m:r>
+            <m:rPr/>
+            <m:t>y</m:t>
+          </m:r>
+          <m:r>
+            <m:rPr/>
+            <m:t>+</m:t>
+          </m:r>
+          <m:r>
+            <m:rPr/>
+            <m:t>7</m:t>
+          </m:r>
+          <m:r>
+            <m:rPr/>
+            <m:t>−</m:t>
+          </m:r>
+          <m:r>
+            <m:rPr/>
+            <m:t>7</m:t>
+          </m:r>
+          <m:r>
+            <m:rPr/>
+            <m:t>y</m:t>
+          </m:r>
+          <m:r>
+            <m:rPr/>
+            <m:t>−</m:t>
+          </m:r>
+          <m:r>
+            <m:rPr/>
+            <m:t>7</m:t>
+          </m:r>
+          <m:r>
+            <m:rPr/>
+            <m:t>x</m:t>
+          </m:r>
         </m:oMath>
       </m:oMathPara>
-    </w:p>
-    <w:p>
-      <w:r>
-        <w:t xml:space="preserve">However as noted earlier</w:t>
-      </w:r>
-      <w:r>
-        <w:t xml:space="preserve"> </w:t>
-      </w:r>
-      <m:oMath>
-        <m:sSub>
-          <m:e>
-            <m:r>
-              <m:rPr/>
-              <m:t>s</m:t>
-            </m:r>
-          </m:e>
-          <m:sub>
-            <m:r>
-              <m:rPr/>
-              <m:t>3</m:t>
-            </m:r>
-          </m:sub>
-        </m:sSub>
-      </m:oMath>
-      <w:r>
-        <w:t xml:space="preserve"> </w:t>
-      </w:r>
-      <w:r>
-        <w:t xml:space="preserve">is dominated by</w:t>
-      </w:r>
-      <w:r>
-        <w:t xml:space="preserve"> </w:t>
-      </w:r>
-      <m:oMath>
-        <m:sSub>
-          <m:e>
-            <m:r>
-              <m:rPr/>
-              <m:t>s</m:t>
-            </m:r>
-          </m:e>
-          <m:sub>
-            <m:r>
-              <m:rPr/>
-              <m:t>2</m:t>
-            </m:r>
-          </m:sub>
-        </m:sSub>
-      </m:oMath>
-      <w:r>
-        <w:t xml:space="preserve"> </w:t>
-      </w:r>
-      <w:r>
-        <w:t xml:space="preserve">so:</w:t>
-      </w:r>
-    </w:p>
-    <w:p>
+      <w:br/>
+    </w:p>
+    <w:p>
+      <w:br/>
       <m:oMathPara>
         <m:oMathParaPr>
           <m:jc m:val="center"/>
@@ -4201,173 +4281,201 @@
           </m:r>
           <m:r>
             <m:rPr/>
-            <m:t>&lt;</m:t>
+            <m:t>−</m:t>
+          </m:r>
+          <m:sSub>
+            <m:e>
+              <m:r>
+                <m:rPr/>
+                <m:t>u</m:t>
+              </m:r>
+            </m:e>
+            <m:sub>
+              <m:r>
+                <m:rPr/>
+                <m:t>2</m:t>
+              </m:r>
+            </m:sub>
+          </m:sSub>
+          <m:r>
+            <m:rPr/>
+            <m:t>(</m:t>
+          </m:r>
+          <m:sSub>
+            <m:e>
+              <m:r>
+                <m:rPr/>
+                <m:t>r</m:t>
+              </m:r>
+            </m:e>
+            <m:sub>
+              <m:r>
+                <m:rPr/>
+                <m:t>2</m:t>
+              </m:r>
+            </m:sub>
+          </m:sSub>
+          <m:r>
+            <m:rPr/>
+            <m:t>,</m:t>
+          </m:r>
+          <m:sSub>
+            <m:e>
+              <m:r>
+                <m:rPr/>
+                <m:t>σ</m:t>
+              </m:r>
+            </m:e>
+            <m:sub>
+              <m:r>
+                <m:rPr/>
+                <m:t>2</m:t>
+              </m:r>
+            </m:sub>
+          </m:sSub>
+          <m:r>
+            <m:rPr/>
+            <m:t>)</m:t>
+          </m:r>
+          <m:r>
+            <m:rPr/>
+            <m:t>=</m:t>
+          </m:r>
+          <m:r>
+            <m:rPr/>
+            <m:t>−</m:t>
+          </m:r>
+          <m:r>
+            <m:rPr/>
+            <m:t>14</m:t>
           </m:r>
           <m:r>
             <m:rPr/>
             <m:t>x</m:t>
           </m:r>
-          <m:sSub>
-            <m:e>
-              <m:r>
-                <m:rPr/>
-                <m:t>u</m:t>
-              </m:r>
-            </m:e>
-            <m:sub>
-              <m:r>
-                <m:rPr/>
-                <m:t>1</m:t>
-              </m:r>
-            </m:sub>
-          </m:sSub>
-          <m:r>
-            <m:rPr/>
-            <m:t>(</m:t>
-          </m:r>
-          <m:sSub>
-            <m:e>
-              <m:r>
-                <m:rPr/>
-                <m:t>r</m:t>
-              </m:r>
-            </m:e>
-            <m:sub>
-              <m:r>
-                <m:rPr/>
-                <m:t>1</m:t>
-              </m:r>
-            </m:sub>
-          </m:sSub>
-          <m:r>
-            <m:rPr/>
-            <m:t>,</m:t>
-          </m:r>
-          <m:sSub>
-            <m:e>
-              <m:r>
-                <m:rPr/>
-                <m:t>s</m:t>
-              </m:r>
-            </m:e>
-            <m:sub>
-              <m:r>
-                <m:rPr/>
-                <m:t>1</m:t>
-              </m:r>
-            </m:sub>
-          </m:sSub>
-          <m:r>
-            <m:rPr/>
-            <m:t>)</m:t>
-          </m:r>
           <m:r>
             <m:rPr/>
             <m:t>+</m:t>
           </m:r>
-          <m:sSub>
-            <m:e>
-              <m:r>
-                <m:rPr/>
-                <m:t>u</m:t>
-              </m:r>
-            </m:e>
-            <m:sub>
-              <m:r>
-                <m:rPr/>
-                <m:t>1</m:t>
-              </m:r>
-            </m:sub>
-          </m:sSub>
-          <m:r>
-            <m:rPr/>
-            <m:t>(</m:t>
-          </m:r>
-          <m:sSub>
-            <m:e>
-              <m:r>
-                <m:rPr/>
-                <m:t>r</m:t>
-              </m:r>
-            </m:e>
-            <m:sub>
-              <m:r>
-                <m:rPr/>
-                <m:t>1</m:t>
-              </m:r>
-            </m:sub>
-          </m:sSub>
-          <m:r>
-            <m:rPr/>
-            <m:t>,</m:t>
-          </m:r>
-          <m:sSub>
-            <m:e>
-              <m:r>
-                <m:rPr/>
-                <m:t>s</m:t>
-              </m:r>
-            </m:e>
-            <m:sub>
-              <m:r>
-                <m:rPr/>
-                <m:t>2</m:t>
-              </m:r>
-            </m:sub>
-          </m:sSub>
-          <m:r>
-            <m:rPr/>
-            <m:t>)</m:t>
-          </m:r>
-          <m:r>
-            <m:rPr/>
-            <m:t>(</m:t>
-          </m:r>
-          <m:r>
-            <m:rPr/>
-            <m:t>1</m:t>
-          </m:r>
-          <m:r>
-            <m:rPr/>
-            <m:t>−</m:t>
-          </m:r>
-          <m:r>
-            <m:rPr/>
-            <m:t>x</m:t>
-          </m:r>
-          <m:r>
-            <m:rPr/>
-            <m:t>)</m:t>
-          </m:r>
-          <m:r>
-            <m:rPr/>
-            <m:t>=</m:t>
-          </m:r>
-          <m:r>
-            <m:rPr/>
-            <m:t>7</m:t>
-          </m:r>
-          <m:r>
-            <m:rPr/>
-            <m:t>−</m:t>
-          </m:r>
-          <m:r>
-            <m:rPr/>
-            <m:t>4</m:t>
-          </m:r>
-          <m:r>
-            <m:rPr/>
-            <m:t>x</m:t>
+          <m:r>
+            <m:rPr/>
+            <m:t>y</m:t>
+          </m:r>
+          <m:r>
+            <m:rPr/>
+            <m:t>+</m:t>
+          </m:r>
+          <m:r>
+            <m:rPr/>
+            <m:t>12</m:t>
           </m:r>
         </m:oMath>
       </m:oMathPara>
-    </w:p>
-    <w:p>
-      <w:r>
-        <w:t xml:space="preserve"> </w:t>
-      </w:r>
-    </w:p>
-    <w:p>
+      <w:br/>
+    </w:p>
+    <w:p>
+      <w:r>
+        <w:t xml:space="preserve">If we can find values of</w:t>
+      </w:r>
+      <w:r>
+        <w:t xml:space="preserve"> </w:t>
+      </w:r>
+      <m:oMath>
+        <m:r>
+          <m:rPr/>
+          <m:t>x</m:t>
+        </m:r>
+        <m:r>
+          <m:rPr/>
+          <m:t>,</m:t>
+        </m:r>
+        <m:r>
+          <m:rPr/>
+          <m:t>y</m:t>
+        </m:r>
+      </m:oMath>
+      <w:r>
+        <w:t xml:space="preserve"> </w:t>
+      </w:r>
+      <w:r>
+        <w:t xml:space="preserve">that give valid</w:t>
+      </w:r>
+      <w:r>
+        <w:t xml:space="preserve"> </w:t>
+      </w:r>
+      <m:oMath>
+        <m:sSub>
+          <m:e>
+            <m:r>
+              <m:rPr/>
+              <m:t>σ</m:t>
+            </m:r>
+          </m:e>
+          <m:sub>
+            <m:r>
+              <m:rPr/>
+              <m:t>2</m:t>
+            </m:r>
+          </m:sub>
+        </m:sSub>
+        <m:r>
+          <m:rPr/>
+          <m:t>=</m:t>
+        </m:r>
+        <m:r>
+          <m:rPr/>
+          <m:t>(</m:t>
+        </m:r>
+        <m:r>
+          <m:rPr/>
+          <m:t>x</m:t>
+        </m:r>
+        <m:r>
+          <m:rPr/>
+          <m:t>,</m:t>
+        </m:r>
+        <m:r>
+          <m:rPr/>
+          <m:t>y</m:t>
+        </m:r>
+        <m:r>
+          <m:rPr/>
+          <m:t>,</m:t>
+        </m:r>
+        <m:r>
+          <m:rPr/>
+          <m:t>1</m:t>
+        </m:r>
+        <m:r>
+          <m:rPr/>
+          <m:t>−</m:t>
+        </m:r>
+        <m:r>
+          <m:rPr/>
+          <m:t>x</m:t>
+        </m:r>
+        <m:r>
+          <m:rPr/>
+          <m:t>−</m:t>
+        </m:r>
+        <m:r>
+          <m:rPr/>
+          <m:t>y</m:t>
+        </m:r>
+        <m:r>
+          <m:rPr/>
+          <m:t>)</m:t>
+        </m:r>
+      </m:oMath>
+      <w:r>
+        <w:t xml:space="preserve"> </w:t>
+      </w:r>
+      <w:r>
+        <w:t xml:space="preserve">and that make the above difference both positive and negative then:</w:t>
+      </w:r>
+    </w:p>
+    <w:p>
+      <w:br/>
       <m:oMathPara>
         <m:oMathParaPr>
           <m:jc m:val="center"/>
@@ -4377,7 +4485,7 @@
             <m:e>
               <m:r>
                 <m:rPr/>
-                <m:t>u</m:t>
+                <m:t>B</m:t>
               </m:r>
             </m:e>
             <m:sub>
@@ -4389,7 +4497,11 @@
           </m:sSub>
           <m:r>
             <m:rPr/>
-            <m:t>(</m:t>
+            <m:t>=</m:t>
+          </m:r>
+          <m:r>
+            <m:rPr/>
+            <m:t>{</m:t>
           </m:r>
           <m:sSub>
             <m:e>
@@ -4401,242 +4513,88 @@
             <m:sub>
               <m:r>
                 <m:rPr/>
+                <m:t>1</m:t>
+              </m:r>
+            </m:sub>
+          </m:sSub>
+          <m:r>
+            <m:rPr/>
+            <m:t>,</m:t>
+          </m:r>
+          <m:sSub>
+            <m:e>
+              <m:r>
+                <m:rPr/>
+                <m:t>r</m:t>
+              </m:r>
+            </m:e>
+            <m:sub>
+              <m:r>
+                <m:rPr/>
                 <m:t>2</m:t>
               </m:r>
             </m:sub>
           </m:sSub>
           <m:r>
             <m:rPr/>
-            <m:t>,</m:t>
-          </m:r>
-          <m:sSub>
-            <m:e>
-              <m:r>
-                <m:rPr/>
-                <m:t>σ</m:t>
-              </m:r>
-            </m:e>
-            <m:sub>
-              <m:r>
-                <m:rPr/>
-                <m:t>2</m:t>
-              </m:r>
-            </m:sub>
-          </m:sSub>
-          <m:r>
-            <m:rPr/>
-            <m:t>)</m:t>
-          </m:r>
-          <m:r>
-            <m:rPr/>
-            <m:t>&lt;</m:t>
-          </m:r>
-          <m:r>
-            <m:rPr/>
-            <m:t>x</m:t>
-          </m:r>
-          <m:sSub>
-            <m:e>
-              <m:r>
-                <m:rPr/>
-                <m:t>u</m:t>
-              </m:r>
-            </m:e>
-            <m:sub>
-              <m:r>
-                <m:rPr/>
-                <m:t>1</m:t>
-              </m:r>
-            </m:sub>
-          </m:sSub>
-          <m:r>
-            <m:rPr/>
-            <m:t>(</m:t>
-          </m:r>
-          <m:sSub>
-            <m:e>
-              <m:r>
-                <m:rPr/>
-                <m:t>r</m:t>
-              </m:r>
-            </m:e>
-            <m:sub>
-              <m:r>
-                <m:rPr/>
-                <m:t>2</m:t>
-              </m:r>
-            </m:sub>
-          </m:sSub>
-          <m:r>
-            <m:rPr/>
-            <m:t>,</m:t>
-          </m:r>
-          <m:sSub>
-            <m:e>
-              <m:r>
-                <m:rPr/>
-                <m:t>s</m:t>
-              </m:r>
-            </m:e>
-            <m:sub>
-              <m:r>
-                <m:rPr/>
-                <m:t>1</m:t>
-              </m:r>
-            </m:sub>
-          </m:sSub>
-          <m:r>
-            <m:rPr/>
-            <m:t>)</m:t>
-          </m:r>
-          <m:r>
-            <m:rPr/>
-            <m:t>+</m:t>
-          </m:r>
-          <m:sSub>
-            <m:e>
-              <m:r>
-                <m:rPr/>
-                <m:t>u</m:t>
-              </m:r>
-            </m:e>
-            <m:sub>
-              <m:r>
-                <m:rPr/>
-                <m:t>1</m:t>
-              </m:r>
-            </m:sub>
-          </m:sSub>
-          <m:r>
-            <m:rPr/>
-            <m:t>(</m:t>
-          </m:r>
-          <m:sSub>
-            <m:e>
-              <m:r>
-                <m:rPr/>
-                <m:t>r</m:t>
-              </m:r>
-            </m:e>
-            <m:sub>
-              <m:r>
-                <m:rPr/>
-                <m:t>2</m:t>
-              </m:r>
-            </m:sub>
-          </m:sSub>
-          <m:r>
-            <m:rPr/>
-            <m:t>,</m:t>
-          </m:r>
-          <m:sSub>
-            <m:e>
-              <m:r>
-                <m:rPr/>
-                <m:t>s</m:t>
-              </m:r>
-            </m:e>
-            <m:sub>
-              <m:r>
-                <m:rPr/>
-                <m:t>2</m:t>
-              </m:r>
-            </m:sub>
-          </m:sSub>
-          <m:r>
-            <m:rPr/>
-            <m:t>)</m:t>
-          </m:r>
-          <m:r>
-            <m:rPr/>
-            <m:t>(</m:t>
-          </m:r>
-          <m:r>
-            <m:rPr/>
-            <m:t>1</m:t>
-          </m:r>
-          <m:r>
-            <m:rPr/>
-            <m:t>−</m:t>
-          </m:r>
-          <m:r>
-            <m:rPr/>
-            <m:t>x</m:t>
-          </m:r>
-          <m:r>
-            <m:rPr/>
-            <m:t>)</m:t>
-          </m:r>
-          <m:r>
-            <m:rPr/>
-            <m:t>=</m:t>
-          </m:r>
-          <m:r>
-            <m:rPr/>
-            <m:t>6</m:t>
-          </m:r>
-          <m:r>
-            <m:rPr/>
-            <m:t>−</m:t>
-          </m:r>
-          <m:r>
-            <m:rPr/>
-            <m:t>x</m:t>
+            <m:t>}</m:t>
           </m:r>
         </m:oMath>
       </m:oMathPara>
-    </w:p>
-    <w:p/>
-    <w:p>
-      <w:r>
-        <w:drawing>
-          <wp:inline>
-            <wp:extent cx="7213600" cy="5384800"/>
-            <wp:effectExtent b="0" l="0" r="0" t="0"/>
-            <wp:docPr descr="" id="1" name="Picture"/>
-            <a:graphic>
-              <a:graphicData uri="http://schemas.openxmlformats.org/drawingml/2006/picture">
-                <pic:pic>
-                  <pic:nvPicPr>
-                    <pic:cNvPr descr="plots/L04-plot04.png" id="0" name="Picture"/>
-                    <pic:cNvPicPr>
-                      <a:picLocks noChangeArrowheads="1" noChangeAspect="1"/>
-                    </pic:cNvPicPr>
-                  </pic:nvPicPr>
-                  <pic:blipFill>
-                    <a:blip r:embed="rId33"/>
-                    <a:stretch>
-                      <a:fillRect/>
-                    </a:stretch>
-                  </pic:blipFill>
-                  <pic:spPr bwMode="auto">
-                    <a:xfrm>
-                      <a:off x="0" y="0"/>
-                      <a:ext cx="7213600" cy="5384800"/>
-                    </a:xfrm>
-                    <a:prstGeom prst="rect">
-                      <a:avLst/>
-                    </a:prstGeom>
-                    <a:noFill/>
-                    <a:ln w="9525">
-                      <a:noFill/>
-                      <a:headEnd/>
-                      <a:tailEnd/>
-                    </a:ln>
-                  </pic:spPr>
-                </pic:pic>
-              </a:graphicData>
-            </a:graphic>
-          </wp:inline>
-        </w:drawing>
-      </w:r>
-    </w:p>
-    <w:p>
-      <w:pPr>
-        <w:pStyle w:val="ImageCaption"/>
-      </w:pPr>
-      <w:r>
-        <w:t xml:space="preserve">Upper bounds on</w:t>
+      <w:br/>
+    </w:p>
+    <w:p>
+      <m:oMath>
+        <m:r>
+          <m:rPr/>
+          <m:t>(</m:t>
+        </m:r>
+        <m:r>
+          <m:rPr/>
+          <m:t>x</m:t>
+        </m:r>
+        <m:r>
+          <m:rPr/>
+          <m:t>,</m:t>
+        </m:r>
+        <m:r>
+          <m:rPr/>
+          <m:t>y</m:t>
+        </m:r>
+        <m:r>
+          <m:rPr/>
+          <m:t>)</m:t>
+        </m:r>
+        <m:r>
+          <m:rPr/>
+          <m:t>=</m:t>
+        </m:r>
+        <m:r>
+          <m:rPr/>
+          <m:t>(</m:t>
+        </m:r>
+        <m:r>
+          <m:rPr/>
+          <m:t>1</m:t>
+        </m:r>
+        <m:r>
+          <m:rPr/>
+          <m:t>,</m:t>
+        </m:r>
+        <m:r>
+          <m:rPr/>
+          <m:t>0</m:t>
+        </m:r>
+        <m:r>
+          <m:rPr/>
+          <m:t>)</m:t>
+        </m:r>
+      </m:oMath>
+      <w:r>
+        <w:t xml:space="preserve"> </w:t>
+      </w:r>
+      <w:r>
+        <w:t xml:space="preserve">gives</w:t>
       </w:r>
       <w:r>
         <w:t xml:space="preserve"> </w:t>
@@ -4656,11 +4614,130 @@
             </m:r>
           </m:sub>
         </m:sSub>
+        <m:r>
+          <m:rPr/>
+          <m:t>(</m:t>
+        </m:r>
+        <m:sSub>
+          <m:e>
+            <m:r>
+              <m:rPr/>
+              <m:t>r</m:t>
+            </m:r>
+          </m:e>
+          <m:sub>
+            <m:r>
+              <m:rPr/>
+              <m:t>1</m:t>
+            </m:r>
+          </m:sub>
+        </m:sSub>
+        <m:r>
+          <m:rPr/>
+          <m:t>,</m:t>
+        </m:r>
+        <m:sSub>
+          <m:e>
+            <m:r>
+              <m:rPr/>
+              <m:t>σ</m:t>
+            </m:r>
+          </m:e>
+          <m:sub>
+            <m:r>
+              <m:rPr/>
+              <m:t>2</m:t>
+            </m:r>
+          </m:sub>
+        </m:sSub>
+        <m:r>
+          <m:rPr/>
+          <m:t>)</m:t>
+        </m:r>
+        <m:r>
+          <m:rPr/>
+          <m:t>−</m:t>
+        </m:r>
+        <m:sSub>
+          <m:e>
+            <m:r>
+              <m:rPr/>
+              <m:t>u</m:t>
+            </m:r>
+          </m:e>
+          <m:sub>
+            <m:r>
+              <m:rPr/>
+              <m:t>2</m:t>
+            </m:r>
+          </m:sub>
+        </m:sSub>
+        <m:r>
+          <m:rPr/>
+          <m:t>(</m:t>
+        </m:r>
+        <m:sSub>
+          <m:e>
+            <m:r>
+              <m:rPr/>
+              <m:t>r</m:t>
+            </m:r>
+          </m:e>
+          <m:sub>
+            <m:r>
+              <m:rPr/>
+              <m:t>2</m:t>
+            </m:r>
+          </m:sub>
+        </m:sSub>
+        <m:r>
+          <m:rPr/>
+          <m:t>,</m:t>
+        </m:r>
+        <m:sSub>
+          <m:e>
+            <m:r>
+              <m:rPr/>
+              <m:t>σ</m:t>
+            </m:r>
+          </m:e>
+          <m:sub>
+            <m:r>
+              <m:rPr/>
+              <m:t>2</m:t>
+            </m:r>
+          </m:sub>
+        </m:sSub>
+        <m:r>
+          <m:rPr/>
+          <m:t>)</m:t>
+        </m:r>
+        <m:r>
+          <m:rPr/>
+          <m:t>=</m:t>
+        </m:r>
+        <m:r>
+          <m:rPr/>
+          <m:t>−</m:t>
+        </m:r>
+        <m:r>
+          <m:rPr/>
+          <m:t>2</m:t>
+        </m:r>
+        <m:r>
+          <m:rPr/>
+          <m:t>&lt;</m:t>
+        </m:r>
+        <m:r>
+          <m:rPr/>
+          <m:t>0</m:t>
+        </m:r>
       </m:oMath>
-    </w:p>
-    <w:p>
-      <w:r>
-        <w:t xml:space="preserve">We see that</w:t>
+      <w:r>
+        <w:t xml:space="preserve"> </w:t>
+      </w:r>
+      <w:r>
+        <w:t xml:space="preserve">(thus</w:t>
       </w:r>
       <w:r>
         <w:t xml:space="preserve"> </w:t>
@@ -4676,7 +4753,7 @@
           <m:sub>
             <m:r>
               <m:rPr/>
-              <m:t>1</m:t>
+              <m:t>2</m:t>
             </m:r>
           </m:sub>
         </m:sSub>
@@ -4685,7 +4762,7 @@
         <w:t xml:space="preserve"> </w:t>
       </w:r>
       <w:r>
-        <w:t xml:space="preserve">and</w:t>
+        <w:t xml:space="preserve">is best response to</w:t>
       </w:r>
       <w:r>
         <w:t xml:space="preserve"> </w:t>
@@ -4695,13 +4772,261 @@
           <m:e>
             <m:r>
               <m:rPr/>
-              <m:t>r</m:t>
+              <m:t>σ</m:t>
             </m:r>
           </m:e>
           <m:sub>
             <m:r>
               <m:rPr/>
               <m:t>2</m:t>
+            </m:r>
+          </m:sub>
+        </m:sSub>
+        <m:r>
+          <m:rPr/>
+          <m:t>=</m:t>
+        </m:r>
+        <m:r>
+          <m:rPr/>
+          <m:t>(</m:t>
+        </m:r>
+        <m:r>
+          <m:rPr/>
+          <m:t>1</m:t>
+        </m:r>
+        <m:r>
+          <m:rPr/>
+          <m:t>,</m:t>
+        </m:r>
+        <m:r>
+          <m:rPr/>
+          <m:t>0</m:t>
+        </m:r>
+        <m:r>
+          <m:rPr/>
+          <m:t>,</m:t>
+        </m:r>
+        <m:r>
+          <m:rPr/>
+          <m:t>0</m:t>
+        </m:r>
+        <m:r>
+          <m:rPr/>
+          <m:t>)</m:t>
+        </m:r>
+      </m:oMath>
+      <w:r>
+        <w:t xml:space="preserve">. Similarly,</w:t>
+      </w:r>
+      <w:r>
+        <w:t xml:space="preserve"> </w:t>
+      </w:r>
+      <m:oMath>
+        <m:r>
+          <m:rPr/>
+          <m:t>(</m:t>
+        </m:r>
+        <m:r>
+          <m:rPr/>
+          <m:t>x</m:t>
+        </m:r>
+        <m:r>
+          <m:rPr/>
+          <m:t>,</m:t>
+        </m:r>
+        <m:r>
+          <m:rPr/>
+          <m:t>y</m:t>
+        </m:r>
+        <m:r>
+          <m:rPr/>
+          <m:t>)</m:t>
+        </m:r>
+        <m:r>
+          <m:rPr/>
+          <m:t>=</m:t>
+        </m:r>
+        <m:r>
+          <m:rPr/>
+          <m:t>(</m:t>
+        </m:r>
+        <m:r>
+          <m:rPr/>
+          <m:t>0</m:t>
+        </m:r>
+        <m:r>
+          <m:rPr/>
+          <m:t>,</m:t>
+        </m:r>
+        <m:r>
+          <m:rPr/>
+          <m:t>1</m:t>
+        </m:r>
+        <m:r>
+          <m:rPr/>
+          <m:t>)</m:t>
+        </m:r>
+      </m:oMath>
+      <w:r>
+        <w:t xml:space="preserve"> </w:t>
+      </w:r>
+      <w:r>
+        <w:t xml:space="preserve">gives</w:t>
+      </w:r>
+      <w:r>
+        <w:t xml:space="preserve"> </w:t>
+      </w:r>
+      <m:oMath>
+        <m:sSub>
+          <m:e>
+            <m:r>
+              <m:rPr/>
+              <m:t>u</m:t>
+            </m:r>
+          </m:e>
+          <m:sub>
+            <m:r>
+              <m:rPr/>
+              <m:t>1</m:t>
+            </m:r>
+          </m:sub>
+        </m:sSub>
+        <m:r>
+          <m:rPr/>
+          <m:t>(</m:t>
+        </m:r>
+        <m:sSub>
+          <m:e>
+            <m:r>
+              <m:rPr/>
+              <m:t>r</m:t>
+            </m:r>
+          </m:e>
+          <m:sub>
+            <m:r>
+              <m:rPr/>
+              <m:t>1</m:t>
+            </m:r>
+          </m:sub>
+        </m:sSub>
+        <m:r>
+          <m:rPr/>
+          <m:t>,</m:t>
+        </m:r>
+        <m:sSub>
+          <m:e>
+            <m:r>
+              <m:rPr/>
+              <m:t>σ</m:t>
+            </m:r>
+          </m:e>
+          <m:sub>
+            <m:r>
+              <m:rPr/>
+              <m:t>2</m:t>
+            </m:r>
+          </m:sub>
+        </m:sSub>
+        <m:r>
+          <m:rPr/>
+          <m:t>)</m:t>
+        </m:r>
+        <m:r>
+          <m:rPr/>
+          <m:t>−</m:t>
+        </m:r>
+        <m:sSub>
+          <m:e>
+            <m:r>
+              <m:rPr/>
+              <m:t>u</m:t>
+            </m:r>
+          </m:e>
+          <m:sub>
+            <m:r>
+              <m:rPr/>
+              <m:t>2</m:t>
+            </m:r>
+          </m:sub>
+        </m:sSub>
+        <m:r>
+          <m:rPr/>
+          <m:t>(</m:t>
+        </m:r>
+        <m:sSub>
+          <m:e>
+            <m:r>
+              <m:rPr/>
+              <m:t>r</m:t>
+            </m:r>
+          </m:e>
+          <m:sub>
+            <m:r>
+              <m:rPr/>
+              <m:t>2</m:t>
+            </m:r>
+          </m:sub>
+        </m:sSub>
+        <m:r>
+          <m:rPr/>
+          <m:t>,</m:t>
+        </m:r>
+        <m:sSub>
+          <m:e>
+            <m:r>
+              <m:rPr/>
+              <m:t>σ</m:t>
+            </m:r>
+          </m:e>
+          <m:sub>
+            <m:r>
+              <m:rPr/>
+              <m:t>2</m:t>
+            </m:r>
+          </m:sub>
+        </m:sSub>
+        <m:r>
+          <m:rPr/>
+          <m:t>)</m:t>
+        </m:r>
+        <m:r>
+          <m:rPr/>
+          <m:t>=</m:t>
+        </m:r>
+        <m:r>
+          <m:rPr/>
+          <m:t>13</m:t>
+        </m:r>
+        <m:r>
+          <m:rPr/>
+          <m:t>&gt;</m:t>
+        </m:r>
+        <m:r>
+          <m:rPr/>
+          <m:t>0</m:t>
+        </m:r>
+      </m:oMath>
+      <w:r>
+        <w:t xml:space="preserve"> </w:t>
+      </w:r>
+      <w:r>
+        <w:t xml:space="preserve">(thus</w:t>
+      </w:r>
+      <w:r>
+        <w:t xml:space="preserve"> </w:t>
+      </w:r>
+      <m:oMath>
+        <m:sSub>
+          <m:e>
+            <m:r>
+              <m:rPr/>
+              <m:t>r</m:t>
+            </m:r>
+          </m:e>
+          <m:sub>
+            <m:r>
+              <m:rPr/>
+              <m:t>1</m:t>
             </m:r>
           </m:sub>
         </m:sSub>
@@ -4710,79 +5035,7 @@
         <w:t xml:space="preserve"> </w:t>
       </w:r>
       <w:r>
-        <w:t xml:space="preserve">are best responses for player 1:</w:t>
-      </w:r>
-    </w:p>
-    <w:p>
-      <m:oMathPara>
-        <m:oMathParaPr>
-          <m:jc m:val="center"/>
-        </m:oMathParaPr>
-        <m:oMath>
-          <m:sSub>
-            <m:e>
-              <m:r>
-                <m:rPr/>
-                <m:t>B</m:t>
-              </m:r>
-            </m:e>
-            <m:sub>
-              <m:r>
-                <m:rPr/>
-                <m:t>1</m:t>
-              </m:r>
-            </m:sub>
-          </m:sSub>
-          <m:r>
-            <m:rPr/>
-            <m:t>=</m:t>
-          </m:r>
-          <m:r>
-            <m:rPr/>
-            <m:t>{</m:t>
-          </m:r>
-          <m:sSub>
-            <m:e>
-              <m:r>
-                <m:rPr/>
-                <m:t>r</m:t>
-              </m:r>
-            </m:e>
-            <m:sub>
-              <m:r>
-                <m:rPr/>
-                <m:t>1</m:t>
-              </m:r>
-            </m:sub>
-          </m:sSub>
-          <m:r>
-            <m:rPr/>
-            <m:t>,</m:t>
-          </m:r>
-          <m:sSub>
-            <m:e>
-              <m:r>
-                <m:rPr/>
-                <m:t>r</m:t>
-              </m:r>
-            </m:e>
-            <m:sub>
-              <m:r>
-                <m:rPr/>
-                <m:t>2</m:t>
-              </m:r>
-            </m:sub>
-          </m:sSub>
-          <m:r>
-            <m:rPr/>
-            <m:t>}</m:t>
-          </m:r>
-        </m:oMath>
-      </m:oMathPara>
-    </w:p>
-    <w:p>
-      <w:r>
-        <w:t xml:space="preserve">We have seen in our example that</w:t>
+        <w:t xml:space="preserve">is best response to</w:t>
       </w:r>
       <w:r>
         <w:t xml:space="preserve"> </w:t>
@@ -4792,6 +5045,68 @@
           <m:e>
             <m:r>
               <m:rPr/>
+              <m:t>σ</m:t>
+            </m:r>
+          </m:e>
+          <m:sub>
+            <m:r>
+              <m:rPr/>
+              <m:t>2</m:t>
+            </m:r>
+          </m:sub>
+        </m:sSub>
+        <m:r>
+          <m:rPr/>
+          <m:t>=</m:t>
+        </m:r>
+        <m:r>
+          <m:rPr/>
+          <m:t>(</m:t>
+        </m:r>
+        <m:r>
+          <m:rPr/>
+          <m:t>0</m:t>
+        </m:r>
+        <m:r>
+          <m:rPr/>
+          <m:t>,</m:t>
+        </m:r>
+        <m:r>
+          <m:rPr/>
+          <m:t>1</m:t>
+        </m:r>
+        <m:r>
+          <m:rPr/>
+          <m:t>,</m:t>
+        </m:r>
+        <m:r>
+          <m:rPr/>
+          <m:t>0</m:t>
+        </m:r>
+        <m:r>
+          <m:rPr/>
+          <m:t>)</m:t>
+        </m:r>
+      </m:oMath>
+      <w:r>
+        <w:t xml:space="preserve"> </w:t>
+      </w:r>
+      <w:r>
+        <w:t xml:space="preserve">as required.</w:t>
+      </w:r>
+    </w:p>
+    <w:p>
+      <w:r>
+        <w:t xml:space="preserve">We have seen in our example that</w:t>
+      </w:r>
+      <w:r>
+        <w:t xml:space="preserve"> </w:t>
+      </w:r>
+      <m:oMath>
+        <m:sSub>
+          <m:e>
+            <m:r>
+              <m:rPr/>
               <m:t>B</m:t>
             </m:r>
           </m:e>
@@ -4829,7 +5144,7 @@
         <w:t xml:space="preserve">. This leads us to two Theorems (the proofs are omitted).</w:t>
       </w:r>
     </w:p>
-    <w:bookmarkStart w:id="34" w:name="theorem-of-equality-in-2-player-games"/>
+    <w:bookmarkStart w:id="theorem-of-equality-in-2-player-games" w:name="theorem-of-equality-in-2-player-games"/>
     <w:p>
       <w:pPr>
         <w:pStyle w:val="Heading3"/>
@@ -4838,7 +5153,7 @@
         <w:t xml:space="preserve">Theorem of equality in 2 player games</w:t>
       </w:r>
     </w:p>
-    <w:bookmarkEnd w:id="34"/>
+    <w:bookmarkEnd w:id="theorem-of-equality-in-2-player-games"/>
     <w:p>
       <w:r>
         <w:pict>
@@ -4946,7 +5261,7 @@
         <w:t xml:space="preserve">This is however not always the case:</w:t>
       </w:r>
     </w:p>
-    <w:bookmarkStart w:id="35" w:name="theorem-of-inclusion-in-n-player-games"/>
+    <w:bookmarkStart w:id="theorem-of-inclusion-in-n-player-games" w:name="theorem-of-inclusion-in-n-player-games"/>
     <w:p>
       <w:pPr>
         <w:pStyle w:val="Heading3"/>
@@ -4970,7 +5285,7 @@
         <w:t xml:space="preserve">player games</w:t>
       </w:r>
     </w:p>
-    <w:bookmarkEnd w:id="35"/>
+    <w:bookmarkEnd w:id="theorem-of-inclusion-in-n-player-games"/>
     <w:p>
       <w:r>
         <w:pict>
@@ -5082,16 +5397,11 @@
     </w:p>
   </w:body>
 </w:document>
-</file>
-
-<file path=word/footnotes.xml><?xml version="1.0" encoding="utf-8"?>
-<w:footnotes xmlns:w="http://schemas.openxmlformats.org/wordprocessingml/2006/main" xmlns:m="http://schemas.openxmlformats.org/officeDocument/2006/math" xmlns:r="http://schemas.openxmlformats.org/officeDocument/2006/relationships" xmlns:o="urn:schemas-microsoft-com:office:office" xmlns:v="urn:schemas-microsoft-com:vml" xmlns:w10="urn:schemas-microsoft-com:office:word" xmlns:a="http://schemas.openxmlformats.org/drawingml/2006/main" xmlns:pic="http://schemas.openxmlformats.org/drawingml/2006/picture" xmlns:wp="http://schemas.openxmlformats.org/drawingml/2006/wordprocessingDrawing"/>
 </file>
 
 <file path=word/numbering.xml><?xml version="1.0" encoding="utf-8"?>
 <w:numbering xmlns:w="http://schemas.openxmlformats.org/wordprocessingml/2006/main">
   <w:abstractNum w:abstractNumId="0">
-    <w:nsid w:val="19b969f5"/>
     <w:multiLevelType w:val="multilevel"/>
     <w:lvl w:ilvl="0">
       <w:numFmt w:val="bullet"/>
@@ -5172,7 +5482,6 @@
     </w:lvl>
   </w:abstractNum>
   <w:abstractNum w:abstractNumId="2">
-    <w:nsid w:val="660f209c"/>
     <w:multiLevelType w:val="multilevel"/>
     <w:lvl w:ilvl="0">
       <w:numFmt w:val="bullet"/>
@@ -5253,7 +5562,6 @@
     </w:lvl>
   </w:abstractNum>
   <w:abstractNum w:abstractNumId="3">
-    <w:nsid w:val="8993499a"/>
     <w:multiLevelType w:val="multilevel"/>
     <w:lvl w:ilvl="0">
       <w:start w:val="1"/>
@@ -5641,8 +5949,8 @@
       <w:i/>
     </w:rPr>
   </w:style>
-  <w:style w:type="paragraph" w:styleId="ImageCaption">
-    <w:name w:val="Image Caption"/>
+  <w:style w:type="paragraph" w:styleId="PictureCaption">
+    <w:name w:val="Picture Caption"/>
     <w:basedOn w:val="Normal"/>
     <w:link w:val="BodyTextChar"/>
     <w:pPr>
@@ -5665,15 +5973,15 @@
       <w:sz w:val="22"/>
     </w:rPr>
   </w:style>
-  <w:style w:type="character" w:customStyle="1" w:styleId="FootnoteRef">
-    <w:name w:val="Footnote Ref"/>
+  <w:style w:type="character" w:customStyle="1" w:styleId="FootnoteReference">
+    <w:name w:val="Footnote Reference"/>
     <w:basedOn w:val="BodyTextChar"/>
     <w:rPr>
       <w:vertAlign w:val="superscript"/>
     </w:rPr>
   </w:style>
-  <w:style w:type="character" w:customStyle="1" w:styleId="Link">
-    <w:name w:val="Link"/>
+  <w:style w:type="character" w:customStyle="1" w:styleId="Hyperlink">
+    <w:name w:val="Hyperlink"/>
     <w:basedOn w:val="BodyTextChar"/>
     <w:rPr>
       <w:color w:val="4F81BD" w:themeColor="accent1"/>

</xml_diff>